<commit_message>
fixed some code errors and journal things
</commit_message>
<xml_diff>
--- a/CPSC222_Project4_StarterCode-master/CPSC222_Project4_StarterCode-master/final journal.docx
+++ b/CPSC222_Project4_StarterCode-master/CPSC222_Project4_StarterCode-master/final journal.docx
@@ -108,33 +108,23 @@
           <w:sz w:val="24"/>
           <w:szCs w:val="24"/>
         </w:rPr>
-        <w:t xml:space="preserve">I am not sure what type of program I am going to </w:t>
-      </w:r>
-      <w:r>
-        <w:rPr>
-          <w:rFonts w:ascii="Times New Roman" w:eastAsia="Times New Roman" w:hAnsi="Times New Roman" w:cs="Times New Roman"/>
-          <w:sz w:val="24"/>
-          <w:szCs w:val="24"/>
-        </w:rPr>
-        <w:t xml:space="preserve">try to create, </w:t>
-      </w:r>
-      <w:proofErr w:type="spellStart"/>
-      <w:r>
-        <w:rPr>
-          <w:rFonts w:ascii="Times New Roman" w:eastAsia="Times New Roman" w:hAnsi="Times New Roman" w:cs="Times New Roman"/>
-          <w:sz w:val="24"/>
-          <w:szCs w:val="24"/>
-        </w:rPr>
-        <w:t>ive</w:t>
-      </w:r>
-      <w:proofErr w:type="spellEnd"/>
-      <w:r>
-        <w:rPr>
-          <w:rFonts w:ascii="Times New Roman" w:eastAsia="Times New Roman" w:hAnsi="Times New Roman" w:cs="Times New Roman"/>
-          <w:sz w:val="24"/>
-          <w:szCs w:val="24"/>
-        </w:rPr>
-        <w:t xml:space="preserve"> been having a bunch of issues with everything that I try to do. I would like to create a type of program that can search for anime recommendations based on shows you have already watched. </w:t>
+        <w:t xml:space="preserve">I am not sure what type of program I am going to try to create, </w:t>
+      </w:r>
+      <w:r>
+        <w:rPr>
+          <w:rFonts w:ascii="Times New Roman" w:eastAsia="Times New Roman" w:hAnsi="Times New Roman" w:cs="Times New Roman"/>
+          <w:sz w:val="24"/>
+          <w:szCs w:val="24"/>
+        </w:rPr>
+        <w:t>I’</w:t>
+      </w:r>
+      <w:r>
+        <w:rPr>
+          <w:rFonts w:ascii="Times New Roman" w:eastAsia="Times New Roman" w:hAnsi="Times New Roman" w:cs="Times New Roman"/>
+          <w:sz w:val="24"/>
+          <w:szCs w:val="24"/>
+        </w:rPr>
+        <w:t xml:space="preserve">ve been having a bunch of issues with everything that I try to do. I would like to create a type of program that can search for anime recommendations based on shows you have already watched. </w:t>
       </w:r>
       <w:r>
         <w:rPr>
@@ -292,66 +282,6 @@
           <w:szCs w:val="24"/>
         </w:rPr>
         <w:t xml:space="preserve"> Made some changes to the code</w:t>
-      </w:r>
-    </w:p>
-    <w:p>
-      <w:pPr>
-        <w:tabs>
-          <w:tab w:val="left" w:pos="7188"/>
-        </w:tabs>
-        <w:spacing w:line="480" w:lineRule="auto"/>
-        <w:ind w:left="720" w:firstLine="720"/>
-        <w:rPr>
-          <w:rFonts w:ascii="Times New Roman" w:eastAsia="Times New Roman" w:hAnsi="Times New Roman" w:cs="Times New Roman"/>
-          <w:sz w:val="24"/>
-          <w:szCs w:val="24"/>
-        </w:rPr>
-      </w:pPr>
-      <w:r>
-        <w:rPr>
-          <w:rFonts w:ascii="Times New Roman" w:eastAsia="Times New Roman" w:hAnsi="Times New Roman" w:cs="Times New Roman"/>
-          <w:sz w:val="24"/>
-          <w:szCs w:val="24"/>
-        </w:rPr>
-        <w:t>Commit 4:</w:t>
-      </w:r>
-      <w:r>
-        <w:rPr>
-          <w:rFonts w:ascii="Times New Roman" w:eastAsia="Times New Roman" w:hAnsi="Times New Roman" w:cs="Times New Roman"/>
-          <w:sz w:val="24"/>
-          <w:szCs w:val="24"/>
-        </w:rPr>
-        <w:t xml:space="preserve"> Fixed some typos within the code</w:t>
-      </w:r>
-    </w:p>
-    <w:p>
-      <w:pPr>
-        <w:tabs>
-          <w:tab w:val="left" w:pos="7188"/>
-        </w:tabs>
-        <w:spacing w:line="480" w:lineRule="auto"/>
-        <w:ind w:left="720" w:firstLine="720"/>
-        <w:rPr>
-          <w:rFonts w:ascii="Times New Roman" w:eastAsia="Times New Roman" w:hAnsi="Times New Roman" w:cs="Times New Roman"/>
-          <w:sz w:val="24"/>
-          <w:szCs w:val="24"/>
-        </w:rPr>
-      </w:pPr>
-      <w:r>
-        <w:rPr>
-          <w:rFonts w:ascii="Times New Roman" w:eastAsia="Times New Roman" w:hAnsi="Times New Roman" w:cs="Times New Roman"/>
-          <w:sz w:val="24"/>
-          <w:szCs w:val="24"/>
-        </w:rPr>
-        <w:t>Commit 5:</w:t>
-      </w:r>
-      <w:r>
-        <w:rPr>
-          <w:rFonts w:ascii="Times New Roman" w:eastAsia="Times New Roman" w:hAnsi="Times New Roman" w:cs="Times New Roman"/>
-          <w:sz w:val="24"/>
-          <w:szCs w:val="24"/>
-        </w:rPr>
-        <w:t xml:space="preserve"> Uploaded the finished product</w:t>
       </w:r>
     </w:p>
     <w:p>

</xml_diff>